<commit_message>
Ultimati file WAN con protocollo RIP
</commit_message>
<xml_diff>
--- a/Sistemi e Reti/Esercizi Packet Tracer/WAN Aziendale con rotte dinamiche/Ancora Giovanni - Relazione WAN Aziendale.docx
+++ b/Sistemi e Reti/Esercizi Packet Tracer/WAN Aziendale con rotte dinamiche/Ancora Giovanni - Relazione WAN Aziendale.docx
@@ -6401,7 +6401,7 @@
           <w:szCs w:val="22"/>
         </w:rPr>
         <w:drawing>
-          <wp:anchor distT="0" distB="0" distL="114300" distR="114300" simplePos="0" relativeHeight="251661312" behindDoc="1" locked="0" layoutInCell="1" allowOverlap="1" wp14:anchorId="7F328E1F" wp14:editId="6D3BE48B">
+          <wp:anchor distT="0" distB="0" distL="114300" distR="114300" simplePos="0" relativeHeight="251661312" behindDoc="1" locked="0" layoutInCell="1" allowOverlap="1" wp14:anchorId="7F328E1F" wp14:editId="0A046608">
             <wp:simplePos x="0" y="0"/>
             <wp:positionH relativeFrom="page">
               <wp:posOffset>4054475</wp:posOffset>
@@ -6810,7 +6810,7 @@
       <w:tr>
         <w:tc>
           <w:tcPr>
-            <w:tcW w:w="4814" w:type="dxa"/>
+            <w:tcW w:w="4853" w:type="dxa"/>
             <w:vAlign w:val="center"/>
           </w:tcPr>
           <w:p>
@@ -6834,7 +6834,7 @@
         </w:tc>
         <w:tc>
           <w:tcPr>
-            <w:tcW w:w="4814" w:type="dxa"/>
+            <w:tcW w:w="4775" w:type="dxa"/>
             <w:vAlign w:val="center"/>
           </w:tcPr>
           <w:p>
@@ -6860,7 +6860,7 @@
       <w:tr>
         <w:tc>
           <w:tcPr>
-            <w:tcW w:w="4814" w:type="dxa"/>
+            <w:tcW w:w="4853" w:type="dxa"/>
             <w:vAlign w:val="center"/>
           </w:tcPr>
           <w:p>
@@ -6916,7 +6916,7 @@
         </w:tc>
         <w:tc>
           <w:tcPr>
-            <w:tcW w:w="4814" w:type="dxa"/>
+            <w:tcW w:w="4775" w:type="dxa"/>
             <w:vAlign w:val="center"/>
           </w:tcPr>
           <w:p>
@@ -6977,12 +6977,670 @@
     </w:tbl>
     <w:p>
       <w:pPr>
+        <w:spacing w:before="240"/>
+        <w:rPr>
+          <w:rStyle w:val="Enfasigrassetto"/>
+          <w:rFonts w:ascii="Abadi" w:eastAsiaTheme="majorEastAsia" w:hAnsi="Abadi" w:cstheme="majorBidi"/>
+          <w:color w:val="FF0000"/>
+          <w:spacing w:val="15"/>
+          <w:sz w:val="28"/>
+          <w:szCs w:val="28"/>
+        </w:rPr>
+      </w:pPr>
+    </w:p>
+    <w:p>
+      <w:pPr>
+        <w:rPr>
+          <w:rStyle w:val="Enfasigrassetto"/>
+          <w:rFonts w:ascii="Abadi" w:eastAsiaTheme="majorEastAsia" w:hAnsi="Abadi" w:cstheme="majorBidi"/>
+          <w:color w:val="FF0000"/>
+          <w:spacing w:val="15"/>
+          <w:sz w:val="28"/>
+          <w:szCs w:val="28"/>
+        </w:rPr>
+      </w:pPr>
+      <w:r>
+        <w:rPr>
+          <w:rStyle w:val="Enfasigrassetto"/>
+          <w:rFonts w:ascii="Abadi" w:eastAsiaTheme="majorEastAsia" w:hAnsi="Abadi" w:cstheme="majorBidi"/>
+          <w:color w:val="FF0000"/>
+          <w:spacing w:val="15"/>
+          <w:sz w:val="28"/>
+          <w:szCs w:val="28"/>
+        </w:rPr>
+        <w:br w:type="page"/>
+      </w:r>
+    </w:p>
+    <w:p>
+      <w:pPr>
+        <w:spacing w:before="240"/>
+        <w:rPr>
+          <w:rStyle w:val="Enfasigrassetto"/>
+          <w:rFonts w:ascii="Abadi" w:eastAsiaTheme="majorEastAsia" w:hAnsi="Abadi" w:cstheme="majorBidi"/>
+          <w:color w:val="FF0000"/>
+          <w:spacing w:val="15"/>
+          <w:sz w:val="28"/>
+          <w:szCs w:val="28"/>
+        </w:rPr>
+      </w:pPr>
+      <w:r>
+        <w:rPr>
+          <w:rStyle w:val="Enfasigrassetto"/>
+          <w:rFonts w:ascii="Abadi" w:eastAsiaTheme="majorEastAsia" w:hAnsi="Abadi" w:cstheme="majorBidi"/>
+          <w:color w:val="FF0000"/>
+          <w:spacing w:val="15"/>
+          <w:sz w:val="28"/>
+          <w:szCs w:val="28"/>
+        </w:rPr>
+        <w:lastRenderedPageBreak/>
+        <w:t>Configurazione dinamica delle rotte sui Router</w:t>
+      </w:r>
+    </w:p>
+    <w:p>
+      <w:pPr>
+        <w:pStyle w:val="Paragrafoelenco"/>
+        <w:numPr>
+          <w:ilvl w:val="0"/>
+          <w:numId w:val="7"/>
+        </w:numPr>
         <w:rPr>
           <w:bCs/>
           <w:sz w:val="22"/>
           <w:szCs w:val="22"/>
         </w:rPr>
       </w:pPr>
+      <w:r>
+        <w:rPr>
+          <w:bCs/>
+          <w:sz w:val="22"/>
+          <w:szCs w:val="22"/>
+        </w:rPr>
+        <w:t>Ci sono due modi principali per utilizzare il protocollo RIP per assegnare dinamicamente le rotte ai router</w:t>
+      </w:r>
+      <w:r>
+        <w:rPr>
+          <w:bCs/>
+          <w:sz w:val="22"/>
+          <w:szCs w:val="22"/>
+        </w:rPr>
+        <w:t>: il modo automatico con l’interfaccia grafica, oppure con la Command Line.</w:t>
+      </w:r>
+    </w:p>
+    <w:p>
+      <w:pPr>
+        <w:pStyle w:val="Paragrafoelenco"/>
+        <w:numPr>
+          <w:ilvl w:val="0"/>
+          <w:numId w:val="7"/>
+        </w:numPr>
+        <w:rPr>
+          <w:bCs/>
+          <w:sz w:val="22"/>
+          <w:szCs w:val="22"/>
+        </w:rPr>
+      </w:pPr>
+      <w:r>
+        <w:rPr>
+          <w:bCs/>
+          <w:sz w:val="22"/>
+          <w:szCs w:val="22"/>
+        </w:rPr>
+        <w:t>Per settare con il protocollo RIP le rotte usando la GUI:</w:t>
+      </w:r>
+    </w:p>
+    <w:p>
+      <w:pPr>
+        <w:pStyle w:val="Paragrafoelenco"/>
+        <w:numPr>
+          <w:ilvl w:val="1"/>
+          <w:numId w:val="7"/>
+        </w:numPr>
+        <w:rPr>
+          <w:bCs/>
+          <w:sz w:val="22"/>
+          <w:szCs w:val="22"/>
+        </w:rPr>
+      </w:pPr>
+      <w:r>
+        <w:rPr>
+          <w:bCs/>
+          <w:sz w:val="22"/>
+          <w:szCs w:val="22"/>
+        </w:rPr>
+        <w:t>Andare nella scheda</w:t>
+      </w:r>
+      <w:r>
+        <w:rPr>
+          <w:bCs/>
+          <w:sz w:val="22"/>
+          <w:szCs w:val="22"/>
+        </w:rPr>
+        <w:t xml:space="preserve"> “</w:t>
+      </w:r>
+      <w:r>
+        <w:rPr>
+          <w:rFonts w:ascii="Cascadia Code" w:hAnsi="Cascadia Code" w:cs="Cascadia Code"/>
+          <w:bCs/>
+          <w:sz w:val="20"/>
+          <w:szCs w:val="20"/>
+        </w:rPr>
+        <w:t>config</w:t>
+      </w:r>
+      <w:r>
+        <w:rPr>
+          <w:bCs/>
+          <w:sz w:val="22"/>
+          <w:szCs w:val="22"/>
+        </w:rPr>
+        <w:t>” e nella sezione “</w:t>
+      </w:r>
+      <w:r>
+        <w:rPr>
+          <w:rFonts w:ascii="Cascadia Code" w:hAnsi="Cascadia Code" w:cs="Cascadia Code"/>
+          <w:bCs/>
+          <w:sz w:val="20"/>
+          <w:szCs w:val="20"/>
+        </w:rPr>
+        <w:t>RIP</w:t>
+      </w:r>
+      <w:r>
+        <w:rPr>
+          <w:bCs/>
+          <w:sz w:val="22"/>
+          <w:szCs w:val="22"/>
+        </w:rPr>
+        <w:t>”.</w:t>
+      </w:r>
+    </w:p>
+    <w:p>
+      <w:pPr>
+        <w:pStyle w:val="Paragrafoelenco"/>
+        <w:numPr>
+          <w:ilvl w:val="1"/>
+          <w:numId w:val="7"/>
+        </w:numPr>
+        <w:rPr>
+          <w:bCs/>
+          <w:sz w:val="22"/>
+          <w:szCs w:val="22"/>
+        </w:rPr>
+      </w:pPr>
+      <w:r>
+        <w:rPr>
+          <w:bCs/>
+          <w:sz w:val="22"/>
+          <w:szCs w:val="22"/>
+        </w:rPr>
+        <w:t xml:space="preserve">Scrivere tutte le reti a cui il router che si sta configurando ha accesso diretto, e cliccare </w:t>
+      </w:r>
+      <w:proofErr w:type="spellStart"/>
+      <w:r>
+        <w:rPr>
+          <w:bCs/>
+          <w:sz w:val="22"/>
+          <w:szCs w:val="22"/>
+        </w:rPr>
+        <w:t>add</w:t>
+      </w:r>
+      <w:proofErr w:type="spellEnd"/>
+      <w:r>
+        <w:rPr>
+          <w:bCs/>
+          <w:sz w:val="22"/>
+          <w:szCs w:val="22"/>
+        </w:rPr>
+        <w:t xml:space="preserve"> per ognuna.</w:t>
+      </w:r>
+    </w:p>
+    <w:p>
+      <w:pPr>
+        <w:pStyle w:val="Paragrafoelenco"/>
+        <w:numPr>
+          <w:ilvl w:val="0"/>
+          <w:numId w:val="7"/>
+        </w:numPr>
+        <w:rPr>
+          <w:bCs/>
+          <w:sz w:val="22"/>
+          <w:szCs w:val="22"/>
+        </w:rPr>
+      </w:pPr>
+      <w:r>
+        <w:rPr>
+          <w:bCs/>
+          <w:sz w:val="22"/>
+          <w:szCs w:val="22"/>
+        </w:rPr>
+        <w:t>Per settare il protocollo RIP usando la Command Line Interface:</w:t>
+      </w:r>
+    </w:p>
+    <w:p>
+      <w:pPr>
+        <w:pStyle w:val="Paragrafoelenco"/>
+        <w:numPr>
+          <w:ilvl w:val="1"/>
+          <w:numId w:val="7"/>
+        </w:numPr>
+        <w:rPr>
+          <w:bCs/>
+          <w:sz w:val="22"/>
+          <w:szCs w:val="22"/>
+        </w:rPr>
+      </w:pPr>
+      <w:r>
+        <w:rPr>
+          <w:bCs/>
+          <w:sz w:val="22"/>
+          <w:szCs w:val="22"/>
+        </w:rPr>
+        <w:t>Digitare i seguenti comandi…</w:t>
+      </w:r>
+    </w:p>
+    <w:p>
+      <w:pPr>
+        <w:pStyle w:val="Paragrafoelenco"/>
+        <w:numPr>
+          <w:ilvl w:val="1"/>
+          <w:numId w:val="7"/>
+        </w:numPr>
+        <w:rPr>
+          <w:rFonts w:ascii="Cascadia Code" w:hAnsi="Cascadia Code" w:cs="Cascadia Code"/>
+          <w:bCs/>
+          <w:sz w:val="22"/>
+          <w:szCs w:val="22"/>
+        </w:rPr>
+      </w:pPr>
+      <w:r>
+        <w:rPr>
+          <w:rFonts w:ascii="Cascadia Code" w:hAnsi="Cascadia Code" w:cs="Cascadia Code"/>
+          <w:bCs/>
+          <w:sz w:val="22"/>
+          <w:szCs w:val="22"/>
+        </w:rPr>
+        <w:t>Router&gt;</w:t>
+      </w:r>
+      <w:proofErr w:type="spellStart"/>
+      <w:r>
+        <w:rPr>
+          <w:rFonts w:ascii="Cascadia Code" w:hAnsi="Cascadia Code" w:cs="Cascadia Code"/>
+          <w:bCs/>
+          <w:sz w:val="22"/>
+          <w:szCs w:val="22"/>
+        </w:rPr>
+        <w:t>enable</w:t>
+      </w:r>
+      <w:proofErr w:type="spellEnd"/>
+    </w:p>
+    <w:p>
+      <w:pPr>
+        <w:pStyle w:val="Paragrafoelenco"/>
+        <w:numPr>
+          <w:ilvl w:val="1"/>
+          <w:numId w:val="7"/>
+        </w:numPr>
+        <w:rPr>
+          <w:rFonts w:ascii="Cascadia Code" w:hAnsi="Cascadia Code" w:cs="Cascadia Code"/>
+          <w:bCs/>
+          <w:sz w:val="22"/>
+          <w:szCs w:val="22"/>
+        </w:rPr>
+      </w:pPr>
+      <w:proofErr w:type="spellStart"/>
+      <w:r>
+        <w:rPr>
+          <w:rFonts w:ascii="Cascadia Code" w:hAnsi="Cascadia Code" w:cs="Cascadia Code"/>
+          <w:bCs/>
+          <w:sz w:val="22"/>
+          <w:szCs w:val="22"/>
+        </w:rPr>
+        <w:t>Router#configure</w:t>
+      </w:r>
+      <w:proofErr w:type="spellEnd"/>
+      <w:r>
+        <w:rPr>
+          <w:rFonts w:ascii="Cascadia Code" w:hAnsi="Cascadia Code" w:cs="Cascadia Code"/>
+          <w:bCs/>
+          <w:sz w:val="22"/>
+          <w:szCs w:val="22"/>
+        </w:rPr>
+        <w:t xml:space="preserve"> terminal</w:t>
+      </w:r>
+    </w:p>
+    <w:p>
+      <w:pPr>
+        <w:pStyle w:val="Paragrafoelenco"/>
+        <w:numPr>
+          <w:ilvl w:val="1"/>
+          <w:numId w:val="7"/>
+        </w:numPr>
+        <w:rPr>
+          <w:rFonts w:ascii="Cascadia Code" w:hAnsi="Cascadia Code" w:cs="Cascadia Code"/>
+          <w:bCs/>
+          <w:sz w:val="22"/>
+          <w:szCs w:val="22"/>
+        </w:rPr>
+      </w:pPr>
+      <w:r>
+        <w:rPr>
+          <w:rFonts w:ascii="Cascadia Code" w:hAnsi="Cascadia Code" w:cs="Cascadia Code"/>
+          <w:bCs/>
+          <w:sz w:val="22"/>
+          <w:szCs w:val="22"/>
+        </w:rPr>
+        <w:t xml:space="preserve">Router(config)#router </w:t>
+      </w:r>
+      <w:proofErr w:type="spellStart"/>
+      <w:r>
+        <w:rPr>
+          <w:rFonts w:ascii="Cascadia Code" w:hAnsi="Cascadia Code" w:cs="Cascadia Code"/>
+          <w:bCs/>
+          <w:sz w:val="22"/>
+          <w:szCs w:val="22"/>
+        </w:rPr>
+        <w:t>rip</w:t>
+      </w:r>
+      <w:proofErr w:type="spellEnd"/>
+    </w:p>
+    <w:p>
+      <w:pPr>
+        <w:pStyle w:val="Paragrafoelenco"/>
+        <w:numPr>
+          <w:ilvl w:val="1"/>
+          <w:numId w:val="7"/>
+        </w:numPr>
+        <w:rPr>
+          <w:rFonts w:ascii="Cascadia Code" w:hAnsi="Cascadia Code" w:cs="Cascadia Code"/>
+          <w:bCs/>
+          <w:sz w:val="22"/>
+          <w:szCs w:val="22"/>
+        </w:rPr>
+      </w:pPr>
+      <w:r>
+        <w:rPr>
+          <w:rFonts w:ascii="Cascadia Code" w:hAnsi="Cascadia Code" w:cs="Cascadia Code"/>
+          <w:bCs/>
+          <w:sz w:val="22"/>
+          <w:szCs w:val="22"/>
+        </w:rPr>
+        <w:t>Router(config-</w:t>
+      </w:r>
+      <w:proofErr w:type="gramStart"/>
+      <w:r>
+        <w:rPr>
+          <w:rFonts w:ascii="Cascadia Code" w:hAnsi="Cascadia Code" w:cs="Cascadia Code"/>
+          <w:bCs/>
+          <w:sz w:val="22"/>
+          <w:szCs w:val="22"/>
+        </w:rPr>
+        <w:t>router)#</w:t>
+      </w:r>
+      <w:proofErr w:type="gramEnd"/>
+      <w:r>
+        <w:rPr>
+          <w:rFonts w:ascii="Cascadia Code" w:hAnsi="Cascadia Code" w:cs="Cascadia Code"/>
+          <w:bCs/>
+          <w:sz w:val="22"/>
+          <w:szCs w:val="22"/>
+        </w:rPr>
+        <w:t>version 2</w:t>
+      </w:r>
+    </w:p>
+    <w:p>
+      <w:pPr>
+        <w:pStyle w:val="Paragrafoelenco"/>
+        <w:numPr>
+          <w:ilvl w:val="1"/>
+          <w:numId w:val="7"/>
+        </w:numPr>
+        <w:rPr>
+          <w:rFonts w:ascii="Cascadia Code" w:hAnsi="Cascadia Code" w:cs="Cascadia Code"/>
+          <w:bCs/>
+          <w:sz w:val="22"/>
+          <w:szCs w:val="22"/>
+        </w:rPr>
+      </w:pPr>
+      <w:r>
+        <w:rPr>
+          <w:rFonts w:ascii="Cascadia Code" w:hAnsi="Cascadia Code" w:cs="Cascadia Code"/>
+          <w:bCs/>
+          <w:sz w:val="22"/>
+          <w:szCs w:val="22"/>
+        </w:rPr>
+        <w:t>Per ogni rete di accesso diretto per il router, scrivere…</w:t>
+      </w:r>
+    </w:p>
+    <w:p>
+      <w:pPr>
+        <w:pStyle w:val="Paragrafoelenco"/>
+        <w:numPr>
+          <w:ilvl w:val="1"/>
+          <w:numId w:val="7"/>
+        </w:numPr>
+        <w:rPr>
+          <w:rFonts w:ascii="Cascadia Code" w:hAnsi="Cascadia Code" w:cs="Cascadia Code"/>
+          <w:bCs/>
+          <w:sz w:val="22"/>
+          <w:szCs w:val="22"/>
+          <w:lang w:val="en-US"/>
+        </w:rPr>
+      </w:pPr>
+      <w:r>
+        <w:rPr>
+          <w:rFonts w:ascii="Cascadia Code" w:hAnsi="Cascadia Code" w:cs="Cascadia Code"/>
+          <w:bCs/>
+          <w:sz w:val="22"/>
+          <w:szCs w:val="22"/>
+          <w:lang w:val="en-US"/>
+        </w:rPr>
+        <w:t>Router(config-</w:t>
+      </w:r>
+      <w:proofErr w:type="gramStart"/>
+      <w:r>
+        <w:rPr>
+          <w:rFonts w:ascii="Cascadia Code" w:hAnsi="Cascadia Code" w:cs="Cascadia Code"/>
+          <w:bCs/>
+          <w:sz w:val="22"/>
+          <w:szCs w:val="22"/>
+          <w:lang w:val="en-US"/>
+        </w:rPr>
+        <w:t>router)#</w:t>
+      </w:r>
+      <w:proofErr w:type="gramEnd"/>
+      <w:r>
+        <w:rPr>
+          <w:rFonts w:ascii="Cascadia Code" w:hAnsi="Cascadia Code" w:cs="Cascadia Code"/>
+          <w:bCs/>
+          <w:sz w:val="22"/>
+          <w:szCs w:val="22"/>
+          <w:lang w:val="en-US"/>
+        </w:rPr>
+        <w:t xml:space="preserve">network &lt;Ip </w:t>
+      </w:r>
+      <w:proofErr w:type="spellStart"/>
+      <w:r>
+        <w:rPr>
+          <w:rFonts w:ascii="Cascadia Code" w:hAnsi="Cascadia Code" w:cs="Cascadia Code"/>
+          <w:bCs/>
+          <w:sz w:val="22"/>
+          <w:szCs w:val="22"/>
+          <w:lang w:val="en-US"/>
+        </w:rPr>
+        <w:t>della</w:t>
+      </w:r>
+      <w:proofErr w:type="spellEnd"/>
+      <w:r>
+        <w:rPr>
+          <w:rFonts w:ascii="Cascadia Code" w:hAnsi="Cascadia Code" w:cs="Cascadia Code"/>
+          <w:bCs/>
+          <w:sz w:val="22"/>
+          <w:szCs w:val="22"/>
+          <w:lang w:val="en-US"/>
+        </w:rPr>
+        <w:t xml:space="preserve"> rete&gt;</w:t>
+      </w:r>
+    </w:p>
+    <w:p>
+      <w:pPr>
+        <w:pStyle w:val="Paragrafoelenco"/>
+        <w:numPr>
+          <w:ilvl w:val="2"/>
+          <w:numId w:val="7"/>
+        </w:numPr>
+        <w:rPr>
+          <w:rFonts w:ascii="Cascadia Code" w:hAnsi="Cascadia Code" w:cs="Cascadia Code"/>
+          <w:bCs/>
+          <w:sz w:val="22"/>
+          <w:szCs w:val="22"/>
+          <w:lang w:val="en-US"/>
+        </w:rPr>
+      </w:pPr>
+      <w:proofErr w:type="spellStart"/>
+      <w:r>
+        <w:rPr>
+          <w:rFonts w:asciiTheme="majorHAnsi" w:hAnsiTheme="majorHAnsi" w:cs="Cascadia Code"/>
+          <w:bCs/>
+          <w:sz w:val="22"/>
+          <w:szCs w:val="22"/>
+          <w:lang w:val="en-US"/>
+        </w:rPr>
+        <w:t>Esempio</w:t>
+      </w:r>
+      <w:proofErr w:type="spellEnd"/>
+      <w:r>
+        <w:rPr>
+          <w:rFonts w:asciiTheme="majorHAnsi" w:hAnsiTheme="majorHAnsi" w:cs="Cascadia Code"/>
+          <w:bCs/>
+          <w:sz w:val="22"/>
+          <w:szCs w:val="22"/>
+          <w:lang w:val="en-US"/>
+        </w:rPr>
+        <w:t>:</w:t>
+      </w:r>
+      <w:r>
+        <w:rPr>
+          <w:rFonts w:ascii="Cascadia Code" w:hAnsi="Cascadia Code" w:cs="Cascadia Code"/>
+          <w:bCs/>
+          <w:sz w:val="22"/>
+          <w:szCs w:val="22"/>
+          <w:lang w:val="en-US"/>
+        </w:rPr>
+        <w:t xml:space="preserve"> Router(config-</w:t>
+      </w:r>
+      <w:proofErr w:type="gramStart"/>
+      <w:r>
+        <w:rPr>
+          <w:rFonts w:ascii="Cascadia Code" w:hAnsi="Cascadia Code" w:cs="Cascadia Code"/>
+          <w:bCs/>
+          <w:sz w:val="22"/>
+          <w:szCs w:val="22"/>
+          <w:lang w:val="en-US"/>
+        </w:rPr>
+        <w:t>router)#</w:t>
+      </w:r>
+      <w:proofErr w:type="gramEnd"/>
+      <w:r>
+        <w:rPr>
+          <w:rFonts w:ascii="Cascadia Code" w:hAnsi="Cascadia Code" w:cs="Cascadia Code"/>
+          <w:bCs/>
+          <w:sz w:val="22"/>
+          <w:szCs w:val="22"/>
+          <w:lang w:val="en-US"/>
+        </w:rPr>
+        <w:t>network 192.168.3.0</w:t>
+      </w:r>
+    </w:p>
+    <w:p>
+      <w:pPr>
+        <w:rPr>
+          <w:bCs/>
+          <w:sz w:val="22"/>
+          <w:szCs w:val="22"/>
+        </w:rPr>
+      </w:pPr>
+      <w:r>
+        <w:rPr>
+          <w:bCs/>
+          <w:sz w:val="22"/>
+          <w:szCs w:val="22"/>
+        </w:rPr>
+        <w:drawing>
+          <wp:inline distT="0" distB="0" distL="0" distR="0" wp14:anchorId="75715C84" wp14:editId="5C283CE9">
+            <wp:extent cx="6202017" cy="2507062"/>
+            <wp:effectExtent l="0" t="0" r="8890" b="7620"/>
+            <wp:docPr id="505608514" name="Immagine 1" descr="Immagine che contiene testo, schermata, numero, software&#10;&#10;Descrizione generata automaticamente"/>
+            <wp:cNvGraphicFramePr>
+              <a:graphicFrameLocks xmlns:a="http://schemas.openxmlformats.org/drawingml/2006/main" noChangeAspect="1"/>
+            </wp:cNvGraphicFramePr>
+            <a:graphic xmlns:a="http://schemas.openxmlformats.org/drawingml/2006/main">
+              <a:graphicData uri="http://schemas.openxmlformats.org/drawingml/2006/picture">
+                <pic:pic xmlns:pic="http://schemas.openxmlformats.org/drawingml/2006/picture">
+                  <pic:nvPicPr>
+                    <pic:cNvPr id="505608514" name="Immagine 1" descr="Immagine che contiene testo, schermata, numero, software&#10;&#10;Descrizione generata automaticamente"/>
+                    <pic:cNvPicPr/>
+                  </pic:nvPicPr>
+                  <pic:blipFill>
+                    <a:blip r:embed="rId11"/>
+                    <a:stretch>
+                      <a:fillRect/>
+                    </a:stretch>
+                  </pic:blipFill>
+                  <pic:spPr>
+                    <a:xfrm>
+                      <a:off x="0" y="0"/>
+                      <a:ext cx="6300400" cy="2546832"/>
+                    </a:xfrm>
+                    <a:prstGeom prst="rect">
+                      <a:avLst/>
+                    </a:prstGeom>
+                  </pic:spPr>
+                </pic:pic>
+              </a:graphicData>
+            </a:graphic>
+          </wp:inline>
+        </w:drawing>
+      </w:r>
+      <w:r>
+        <w:rPr>
+          <w:bCs/>
+          <w:sz w:val="22"/>
+          <w:szCs w:val="22"/>
+        </w:rPr>
+        <w:drawing>
+          <wp:inline distT="0" distB="0" distL="0" distR="0" wp14:anchorId="4BE131B0" wp14:editId="25791004">
+            <wp:extent cx="6225871" cy="2538666"/>
+            <wp:effectExtent l="0" t="0" r="3810" b="0"/>
+            <wp:docPr id="584750717" name="Immagine 1" descr="Immagine che contiene testo, schermata, software, numero&#10;&#10;Descrizione generata automaticamente"/>
+            <wp:cNvGraphicFramePr>
+              <a:graphicFrameLocks xmlns:a="http://schemas.openxmlformats.org/drawingml/2006/main" noChangeAspect="1"/>
+            </wp:cNvGraphicFramePr>
+            <a:graphic xmlns:a="http://schemas.openxmlformats.org/drawingml/2006/main">
+              <a:graphicData uri="http://schemas.openxmlformats.org/drawingml/2006/picture">
+                <pic:pic xmlns:pic="http://schemas.openxmlformats.org/drawingml/2006/picture">
+                  <pic:nvPicPr>
+                    <pic:cNvPr id="584750717" name="Immagine 1" descr="Immagine che contiene testo, schermata, software, numero&#10;&#10;Descrizione generata automaticamente"/>
+                    <pic:cNvPicPr/>
+                  </pic:nvPicPr>
+                  <pic:blipFill>
+                    <a:blip r:embed="rId12"/>
+                    <a:stretch>
+                      <a:fillRect/>
+                    </a:stretch>
+                  </pic:blipFill>
+                  <pic:spPr>
+                    <a:xfrm>
+                      <a:off x="0" y="0"/>
+                      <a:ext cx="6345110" cy="2587287"/>
+                    </a:xfrm>
+                    <a:prstGeom prst="rect">
+                      <a:avLst/>
+                    </a:prstGeom>
+                  </pic:spPr>
+                </pic:pic>
+              </a:graphicData>
+            </a:graphic>
+          </wp:inline>
+        </w:drawing>
+      </w:r>
     </w:p>
     <w:p>
       <w:pPr>
@@ -7097,7 +7755,7 @@
           <w:szCs w:val="20"/>
         </w:rPr>
         <w:drawing>
-          <wp:anchor distT="0" distB="0" distL="114300" distR="114300" simplePos="0" relativeHeight="251662336" behindDoc="0" locked="0" layoutInCell="1" allowOverlap="1" wp14:anchorId="6D9210A3" wp14:editId="21C3BD24">
+          <wp:anchor distT="0" distB="0" distL="114300" distR="114300" simplePos="0" relativeHeight="251662336" behindDoc="0" locked="0" layoutInCell="1" allowOverlap="1" wp14:anchorId="6D9210A3" wp14:editId="28DEE503">
             <wp:simplePos x="0" y="0"/>
             <wp:positionH relativeFrom="column">
               <wp:posOffset>3155328</wp:posOffset>
@@ -7120,7 +7778,7 @@
                     <pic:cNvPicPr/>
                   </pic:nvPicPr>
                   <pic:blipFill>
-                    <a:blip r:embed="rId11" cstate="print">
+                    <a:blip r:embed="rId13" cstate="print">
                       <a:extLst>
                         <a:ext uri="{28A0092B-C50C-407E-A947-70E740481C1C}">
                           <a14:useLocalDpi xmlns:a14="http://schemas.microsoft.com/office/drawing/2010/main" val="0"/>
@@ -7173,7 +7831,7 @@
                     <pic:cNvPicPr/>
                   </pic:nvPicPr>
                   <pic:blipFill>
-                    <a:blip r:embed="rId12"/>
+                    <a:blip r:embed="rId14"/>
                     <a:stretch>
                       <a:fillRect/>
                     </a:stretch>
@@ -7281,7 +7939,7 @@
                     <pic:cNvPicPr/>
                   </pic:nvPicPr>
                   <pic:blipFill>
-                    <a:blip r:embed="rId13" cstate="print">
+                    <a:blip r:embed="rId15" cstate="print">
                       <a:extLst>
                         <a:ext uri="{28A0092B-C50C-407E-A947-70E740481C1C}">
                           <a14:useLocalDpi xmlns:a14="http://schemas.microsoft.com/office/drawing/2010/main" val="0"/>
@@ -7339,7 +7997,7 @@
                     <pic:cNvPicPr/>
                   </pic:nvPicPr>
                   <pic:blipFill>
-                    <a:blip r:embed="rId14"/>
+                    <a:blip r:embed="rId16"/>
                     <a:stretch>
                       <a:fillRect/>
                     </a:stretch>
@@ -7421,7 +8079,7 @@
                     <pic:cNvPicPr/>
                   </pic:nvPicPr>
                   <pic:blipFill>
-                    <a:blip r:embed="rId15" cstate="print">
+                    <a:blip r:embed="rId17" cstate="print">
                       <a:extLst>
                         <a:ext uri="{28A0092B-C50C-407E-A947-70E740481C1C}">
                           <a14:useLocalDpi xmlns:a14="http://schemas.microsoft.com/office/drawing/2010/main" val="0"/>
@@ -7524,7 +8182,7 @@
                     <pic:cNvPicPr/>
                   </pic:nvPicPr>
                   <pic:blipFill>
-                    <a:blip r:embed="rId16" cstate="print">
+                    <a:blip r:embed="rId18" cstate="print">
                       <a:extLst>
                         <a:ext uri="{28A0092B-C50C-407E-A947-70E740481C1C}">
                           <a14:useLocalDpi xmlns:a14="http://schemas.microsoft.com/office/drawing/2010/main" val="0"/>
@@ -7623,7 +8281,7 @@
                     <pic:cNvPicPr/>
                   </pic:nvPicPr>
                   <pic:blipFill>
-                    <a:blip r:embed="rId17" cstate="print">
+                    <a:blip r:embed="rId19" cstate="print">
                       <a:extLst>
                         <a:ext uri="{28A0092B-C50C-407E-A947-70E740481C1C}">
                           <a14:useLocalDpi xmlns:a14="http://schemas.microsoft.com/office/drawing/2010/main" val="0"/>
@@ -7686,7 +8344,7 @@
                     <pic:cNvPicPr/>
                   </pic:nvPicPr>
                   <pic:blipFill>
-                    <a:blip r:embed="rId18" cstate="print">
+                    <a:blip r:embed="rId20" cstate="print">
                       <a:extLst>
                         <a:ext uri="{28A0092B-C50C-407E-A947-70E740481C1C}">
                           <a14:useLocalDpi xmlns:a14="http://schemas.microsoft.com/office/drawing/2010/main" val="0"/>
@@ -7776,8 +8434,8 @@
       </w:pPr>
     </w:p>
     <w:sectPr>
-      <w:headerReference w:type="default" r:id="rId19"/>
-      <w:footerReference w:type="default" r:id="rId20"/>
+      <w:headerReference w:type="default" r:id="rId21"/>
+      <w:footerReference w:type="default" r:id="rId22"/>
       <w:pgSz w:w="11906" w:h="16838"/>
       <w:pgMar w:top="1417" w:right="1134" w:bottom="1134" w:left="1134" w:header="708" w:footer="708" w:gutter="0"/>
       <w:cols w:space="708"/>
@@ -7950,7 +8608,7 @@
                 </wp:anchor>
               </w:drawing>
             </mc:Choice>
-            <mc:Fallback>
+            <mc:Fallback xmlns="">
               <w:pict>
                 <v:shapetype w14:anchorId="47F386DE" id="_x0000_t5" coordsize="21600,21600" o:spt="5" adj="10800" path="m@0,l,21600r21600,xe">
                   <v:stroke joinstyle="miter"/>
@@ -10215,7 +10873,7 @@
         <w:rFonts w:ascii="Symbol" w:hAnsi="Symbol" w:hint="default"/>
       </w:rPr>
     </w:lvl>
-    <w:lvl w:ilvl="1" w:tplc="04100003" w:tentative="1">
+    <w:lvl w:ilvl="1" w:tplc="04100003">
       <w:start w:val="1"/>
       <w:numFmt w:val="bullet"/>
       <w:lvlText w:val="o"/>
@@ -10227,7 +10885,7 @@
         <w:rFonts w:ascii="Courier New" w:hAnsi="Courier New" w:cs="Courier New" w:hint="default"/>
       </w:rPr>
     </w:lvl>
-    <w:lvl w:ilvl="2" w:tplc="04100005" w:tentative="1">
+    <w:lvl w:ilvl="2" w:tplc="04100005">
       <w:start w:val="1"/>
       <w:numFmt w:val="bullet"/>
       <w:lvlText w:val=""/>

</xml_diff>